<commit_message>
Simplifying where I save resumes
</commit_message>
<xml_diff>
--- a/sRobinson_resume.docx
+++ b/sRobinson_resume.docx
@@ -174,6 +174,9 @@
           <w:szCs w:val="22"/>
         </w:rPr>
       </w:pPr>
+      <w:r>
+        <w:t xml:space="preserve">Email: </w:t>
+      </w:r>
       <w:hyperlink r:id="rId6" w:history="1">
         <w:r>
           <w:rPr>
@@ -191,14 +194,7 @@
           <w:szCs w:val="22"/>
         </w:rPr>
         <w:tab/>
-        <w:t xml:space="preserve">    </w:t>
-      </w:r>
-      <w:r>
-        <w:rPr>
-          <w:sz w:val="22"/>
-          <w:szCs w:val="22"/>
-        </w:rPr>
-        <w:tab/>
+        <w:t xml:space="preserve">    Phone: </w:t>
       </w:r>
       <w:r>
         <w:rPr>
@@ -221,21 +217,7 @@
           <w:szCs w:val="22"/>
         </w:rPr>
         <w:tab/>
-      </w:r>
-      <w:r>
-        <w:rPr>
-          <w:sz w:val="22"/>
-          <w:szCs w:val="22"/>
-        </w:rPr>
-        <w:tab/>
-        <w:t xml:space="preserve">    </w:t>
-      </w:r>
-      <w:r>
-        <w:rPr>
-          <w:sz w:val="22"/>
-          <w:szCs w:val="22"/>
-        </w:rPr>
-        <w:tab/>
+        <w:t xml:space="preserve">Location: </w:t>
       </w:r>
       <w:r>
         <w:rPr>
@@ -265,6 +247,13 @@
           <w:szCs w:val="22"/>
         </w:rPr>
         <w:tab/>
+      </w:r>
+      <w:r>
+        <w:rPr>
+          <w:sz w:val="22"/>
+          <w:szCs w:val="22"/>
+        </w:rPr>
+        <w:t xml:space="preserve">Linkedin: </w:t>
       </w:r>
       <w:hyperlink r:id="rId7" w:history="1">
         <w:r>
@@ -273,7 +262,7 @@
             <w:sz w:val="22"/>
             <w:szCs w:val="22"/>
           </w:rPr>
-          <w:t>https://goo.gl/1stC7c</w:t>
+          <w:t>Linkedin Profile</w:t>
         </w:r>
       </w:hyperlink>
     </w:p>
@@ -624,7 +613,7 @@
       </w:tblGrid>
       <w:tr>
         <w:trPr>
-          <w:trHeight w:val="481"/>
+          <w:trHeight w:val="562"/>
         </w:trPr>
         <w:tc>
           <w:tcPr>
@@ -653,7 +642,7 @@
               <w:rPr>
                 <w:rFonts w:ascii="Trebuchet MS" w:hAnsi="Trebuchet MS"/>
               </w:rPr>
-              <w:t>Python</w:t>
+              <w:t>Live Project Management</w:t>
             </w:r>
           </w:p>
         </w:tc>
@@ -663,6 +652,9 @@
           </w:tcPr>
           <w:p>
             <w:pPr>
+              <w:tabs>
+                <w:tab w:val="center" w:pos="760"/>
+              </w:tabs>
               <w:rPr>
                 <w:rFonts w:ascii="Trebuchet MS" w:hAnsi="Trebuchet MS"/>
               </w:rPr>
@@ -671,7 +663,13 @@
               <w:rPr>
                 <w:rFonts w:ascii="Trebuchet MS" w:hAnsi="Trebuchet MS"/>
               </w:rPr>
-              <w:t>R</w:t>
+              <w:t>Data An</w:t>
+            </w:r>
+            <w:r>
+              <w:rPr>
+                <w:rFonts w:ascii="Trebuchet MS" w:hAnsi="Trebuchet MS"/>
+              </w:rPr>
+              <w:t>alytics</w:t>
             </w:r>
           </w:p>
         </w:tc>
@@ -725,7 +723,7 @@
               <w:rPr>
                 <w:rFonts w:ascii="Trebuchet MS" w:hAnsi="Trebuchet MS"/>
               </w:rPr>
-              <w:t>Data Analysis</w:t>
+              <w:t>Communicating Goals</w:t>
             </w:r>
           </w:p>
         </w:tc>
@@ -739,20 +737,18 @@
                 <w:rFonts w:ascii="Trebuchet MS" w:hAnsi="Trebuchet MS"/>
               </w:rPr>
             </w:pPr>
-            <w:proofErr w:type="spellStart"/>
             <w:r>
               <w:rPr>
                 <w:rFonts w:ascii="Trebuchet MS" w:hAnsi="Trebuchet MS"/>
               </w:rPr>
-              <w:t>MySql</w:t>
+              <w:t>Live Ops</w:t>
             </w:r>
-            <w:proofErr w:type="spellEnd"/>
           </w:p>
         </w:tc>
       </w:tr>
       <w:tr>
         <w:trPr>
-          <w:trHeight w:val="346"/>
+          <w:trHeight w:val="526"/>
         </w:trPr>
         <w:tc>
           <w:tcPr>
@@ -773,7 +769,7 @@
               <mc:AlternateContent>
                 <mc:Choice Requires="wps">
                   <w:drawing>
-                    <wp:anchor distT="0" distB="0" distL="114300" distR="114300" simplePos="0" relativeHeight="251670528" behindDoc="0" locked="0" layoutInCell="1" allowOverlap="1" wp14:anchorId="7C001D0C" wp14:editId="39523B43">
+                    <wp:anchor distT="0" distB="0" distL="114300" distR="114300" simplePos="0" relativeHeight="251676672" behindDoc="0" locked="0" layoutInCell="1" allowOverlap="1" wp14:anchorId="7C001D0C" wp14:editId="39523B43">
                       <wp:simplePos x="0" y="0"/>
                       <wp:positionH relativeFrom="column">
                         <wp:posOffset>-1270</wp:posOffset>
@@ -859,7 +855,11 @@
                 </mc:Choice>
                 <mc:Fallback>
                   <w:pict>
-                    <v:shape w14:anchorId="7C001D0C" id="Text Box 7" o:spid="_x0000_s1027" type="#_x0000_t202" style="position:absolute;margin-left:-.1pt;margin-top:.25pt;width:62.8pt;height:18.2pt;z-index:251670528;visibility:visible;mso-wrap-style:square;mso-width-percent:0;mso-height-percent:0;mso-wrap-distance-left:9pt;mso-wrap-distance-top:0;mso-wrap-distance-right:9pt;mso-wrap-distance-bottom:0;mso-position-horizontal:absolute;mso-position-horizontal-relative:text;mso-position-vertical:absolute;mso-position-vertical-relative:text;mso-width-percent:0;mso-height-percent:0;mso-width-relative:margin;mso-height-relative:margin;v-text-anchor:middle" o:gfxdata="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" fillcolor="#549e39 [3204]" stroked="f">
+                    <v:shapetype w14:anchorId="7C001D0C" id="_x0000_t202" coordsize="21600,21600" o:spt="202" path="m0,0l0,21600,21600,21600,21600,0xe">
+                      <v:stroke joinstyle="miter"/>
+                      <v:path gradientshapeok="t" o:connecttype="rect"/>
+                    </v:shapetype>
+                    <v:shape id="Text Box 7" o:spid="_x0000_s1027" type="#_x0000_t202" style="position:absolute;margin-left:-.1pt;margin-top:.25pt;width:62.8pt;height:18.2pt;z-index:251676672;visibility:visible;mso-wrap-style:square;mso-width-percent:0;mso-height-percent:0;mso-wrap-distance-left:9pt;mso-wrap-distance-top:0;mso-wrap-distance-right:9pt;mso-wrap-distance-bottom:0;mso-position-horizontal:absolute;mso-position-horizontal-relative:text;mso-position-vertical:absolute;mso-position-vertical-relative:text;mso-width-percent:0;mso-height-percent:0;mso-width-relative:margin;mso-height-relative:margin;v-text-anchor:middle" o:gfxdata="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" fillcolor="#549e39 [3204]" stroked="f">
                       <v:textbox>
                         <w:txbxContent>
                           <w:p>
@@ -900,7 +900,7 @@
               <w:rPr>
                 <w:rFonts w:ascii="Trebuchet MS" w:hAnsi="Trebuchet MS"/>
               </w:rPr>
-              <w:t>JavaScript</w:t>
+              <w:t>Python</w:t>
             </w:r>
           </w:p>
         </w:tc>
@@ -918,7 +918,7 @@
               <w:rPr>
                 <w:rFonts w:ascii="Trebuchet MS" w:hAnsi="Trebuchet MS"/>
               </w:rPr>
-              <w:t>LUA</w:t>
+              <w:t>R</w:t>
             </w:r>
           </w:p>
         </w:tc>
@@ -936,7 +936,19 @@
               <w:rPr>
                 <w:rFonts w:ascii="Trebuchet MS" w:hAnsi="Trebuchet MS"/>
               </w:rPr>
-              <w:t>Target Process</w:t>
+              <w:t xml:space="preserve">Mobile </w:t>
+            </w:r>
+            <w:r>
+              <w:rPr>
+                <w:rFonts w:ascii="Trebuchet MS" w:hAnsi="Trebuchet MS"/>
+              </w:rPr>
+              <w:t xml:space="preserve">Game </w:t>
+            </w:r>
+            <w:r>
+              <w:rPr>
+                <w:rFonts w:ascii="Trebuchet MS" w:hAnsi="Trebuchet MS"/>
+              </w:rPr>
+              <w:t>Development</w:t>
             </w:r>
           </w:p>
         </w:tc>
@@ -954,8 +966,10 @@
               <w:rPr>
                 <w:rFonts w:ascii="Trebuchet MS" w:hAnsi="Trebuchet MS"/>
               </w:rPr>
-              <w:t>Test Planning</w:t>
+              <w:t>MySql</w:t>
             </w:r>
+            <w:bookmarkStart w:id="0" w:name="_GoBack"/>
+            <w:bookmarkEnd w:id="0"/>
           </w:p>
         </w:tc>
         <w:tc>
@@ -990,14 +1004,14 @@
               <w:rPr>
                 <w:rFonts w:ascii="Trebuchet MS" w:hAnsi="Trebuchet MS"/>
               </w:rPr>
-              <w:t>Live Ops</w:t>
+              <w:t>Target Process</w:t>
             </w:r>
           </w:p>
         </w:tc>
       </w:tr>
       <w:tr>
         <w:trPr>
-          <w:trHeight w:val="100"/>
+          <w:trHeight w:val="454"/>
         </w:trPr>
         <w:tc>
           <w:tcPr>
@@ -1026,7 +1040,7 @@
               <w:rPr>
                 <w:rFonts w:ascii="Trebuchet MS" w:hAnsi="Trebuchet MS"/>
               </w:rPr>
-              <w:t>Live Project Management</w:t>
+              <w:t>Lua</w:t>
             </w:r>
           </w:p>
         </w:tc>
@@ -1062,7 +1076,7 @@
               <w:rPr>
                 <w:rFonts w:ascii="Trebuchet MS" w:hAnsi="Trebuchet MS"/>
               </w:rPr>
-              <w:t>Mobile Development</w:t>
+              <w:t>Test Planning</w:t>
             </w:r>
           </w:p>
         </w:tc>
@@ -1180,12 +1194,6 @@
         </w:rPr>
         <w:t>Product Manager</w:t>
       </w:r>
-      <w:r>
-        <w:rPr>
-          <w:rStyle w:val="SubtleEmphasis"/>
-        </w:rPr>
-        <w:t xml:space="preserve"> / Producer / Designer</w:t>
-      </w:r>
     </w:p>
     <w:p>
       <w:pPr>
@@ -1203,21 +1211,33 @@
         <w:rPr>
           <w:rFonts w:ascii="Trebuchet MS" w:hAnsi="Trebuchet MS"/>
         </w:rPr>
-        <w:t xml:space="preserve">As Product </w:t>
-      </w:r>
-      <w:proofErr w:type="gramStart"/>
-      <w:r>
-        <w:rPr>
-          <w:rFonts w:ascii="Trebuchet MS" w:hAnsi="Trebuchet MS"/>
-        </w:rPr>
-        <w:t>Manager</w:t>
-      </w:r>
-      <w:proofErr w:type="gramEnd"/>
-      <w:r>
-        <w:rPr>
-          <w:rFonts w:ascii="Trebuchet MS" w:hAnsi="Trebuchet MS"/>
-        </w:rPr>
-        <w:t xml:space="preserve"> the games I am responsible for generated over 12 million dollars in 2016.</w:t>
+        <w:t xml:space="preserve">Ran </w:t>
+      </w:r>
+      <w:r>
+        <w:rPr>
+          <w:rFonts w:ascii="Trebuchet MS" w:hAnsi="Trebuchet MS"/>
+          <w:b/>
+        </w:rPr>
+        <w:t>Empire Z</w:t>
+      </w:r>
+      <w:r>
+        <w:rPr>
+          <w:rFonts w:ascii="Trebuchet MS" w:hAnsi="Trebuchet MS"/>
+        </w:rPr>
+        <w:t xml:space="preserve"> and </w:t>
+      </w:r>
+      <w:r>
+        <w:rPr>
+          <w:rFonts w:ascii="Trebuchet MS" w:hAnsi="Trebuchet MS"/>
+          <w:b/>
+        </w:rPr>
+        <w:t>Commands</w:t>
+      </w:r>
+      <w:r>
+        <w:rPr>
+          <w:rFonts w:ascii="Trebuchet MS" w:hAnsi="Trebuchet MS"/>
+        </w:rPr>
+        <w:t>, two live IOS and Android projects simultaneously as product manager.</w:t>
       </w:r>
     </w:p>
     <w:p>
@@ -1236,51 +1256,13 @@
         <w:rPr>
           <w:rFonts w:ascii="Trebuchet MS" w:hAnsi="Trebuchet MS"/>
         </w:rPr>
-        <w:t xml:space="preserve">Ran </w:t>
-      </w:r>
-      <w:r>
-        <w:rPr>
-          <w:rFonts w:ascii="Trebuchet MS" w:hAnsi="Trebuchet MS"/>
-          <w:b/>
-        </w:rPr>
-        <w:t>Empire Z</w:t>
-      </w:r>
-      <w:r>
-        <w:rPr>
-          <w:rFonts w:ascii="Trebuchet MS" w:hAnsi="Trebuchet MS"/>
-        </w:rPr>
-        <w:t xml:space="preserve"> and </w:t>
-      </w:r>
-      <w:r>
-        <w:rPr>
-          <w:rFonts w:ascii="Trebuchet MS" w:hAnsi="Trebuchet MS"/>
-          <w:b/>
-        </w:rPr>
-        <w:t>Commands</w:t>
-      </w:r>
-      <w:r>
-        <w:rPr>
-          <w:rFonts w:ascii="Trebuchet MS" w:hAnsi="Trebuchet MS"/>
-        </w:rPr>
-        <w:t xml:space="preserve">, </w:t>
-      </w:r>
-      <w:r>
-        <w:rPr>
-          <w:rFonts w:ascii="Trebuchet MS" w:hAnsi="Trebuchet MS"/>
-        </w:rPr>
-        <w:t>two live</w:t>
-      </w:r>
-      <w:r>
-        <w:rPr>
-          <w:rFonts w:ascii="Trebuchet MS" w:hAnsi="Trebuchet MS"/>
-        </w:rPr>
-        <w:t xml:space="preserve"> IOS and Android</w:t>
-      </w:r>
-      <w:r>
-        <w:rPr>
-          <w:rFonts w:ascii="Trebuchet MS" w:hAnsi="Trebuchet MS"/>
-        </w:rPr>
-        <w:t xml:space="preserve"> projects simultaneously as product manager.</w:t>
+        <w:t>Established Key Performance Indicators (KPIs) for 2016 revenue and retention and surpassed them</w:t>
+      </w:r>
+      <w:r>
+        <w:rPr>
+          <w:rFonts w:ascii="Trebuchet MS" w:hAnsi="Trebuchet MS"/>
+        </w:rPr>
+        <w:t>.</w:t>
       </w:r>
     </w:p>
     <w:p>
@@ -1375,7 +1357,19 @@
         <w:rPr>
           <w:rFonts w:ascii="Trebuchet MS" w:hAnsi="Trebuchet MS"/>
         </w:rPr>
-        <w:t xml:space="preserve"> major 2.0 release in 2017.</w:t>
+        <w:t xml:space="preserve"> major 2.0 release in </w:t>
+      </w:r>
+      <w:r>
+        <w:rPr>
+          <w:rFonts w:ascii="Trebuchet MS" w:hAnsi="Trebuchet MS"/>
+        </w:rPr>
+        <w:t xml:space="preserve">March, </w:t>
+      </w:r>
+      <w:r>
+        <w:rPr>
+          <w:rFonts w:ascii="Trebuchet MS" w:hAnsi="Trebuchet MS"/>
+        </w:rPr>
+        <w:t>2017.</w:t>
       </w:r>
     </w:p>
     <w:p>
@@ -1423,7 +1417,7 @@
           <w:ilvl w:val="0"/>
           <w:numId w:val="2"/>
         </w:numPr>
-        <w:spacing w:after="0"/>
+        <w:spacing w:after="100"/>
         <w:rPr>
           <w:rFonts w:ascii="Trebuchet MS" w:hAnsi="Trebuchet MS"/>
         </w:rPr>
@@ -1446,12 +1440,6 @@
           <w:rFonts w:ascii="Trebuchet MS" w:hAnsi="Trebuchet MS"/>
         </w:rPr>
         <w:t xml:space="preserve"> world-wide release in early 2015.</w:t>
-      </w:r>
-      <w:r>
-        <w:rPr>
-          <w:rFonts w:ascii="Trebuchet MS" w:hAnsi="Trebuchet MS"/>
-        </w:rPr>
-        <w:br/>
       </w:r>
     </w:p>
     <w:p>
@@ -1471,7 +1459,25 @@
           <w:sz w:val="24"/>
           <w:szCs w:val="24"/>
         </w:rPr>
-        <w:t>Z2 Live (Eventually King) – 2012-01 to 2014-08</w:t>
+        <w:t>Z2 Live (</w:t>
+      </w:r>
+      <w:r>
+        <w:rPr>
+          <w:rFonts w:ascii="Trebuchet MS" w:hAnsi="Trebuchet MS"/>
+          <w:b/>
+          <w:sz w:val="24"/>
+          <w:szCs w:val="24"/>
+        </w:rPr>
+        <w:t>Acquired By</w:t>
+      </w:r>
+      <w:r>
+        <w:rPr>
+          <w:rFonts w:ascii="Trebuchet MS" w:hAnsi="Trebuchet MS"/>
+          <w:b/>
+          <w:sz w:val="24"/>
+          <w:szCs w:val="24"/>
+        </w:rPr>
+        <w:t xml:space="preserve"> King) – 2012-01 to 2014-08</w:t>
       </w:r>
     </w:p>
     <w:p>
@@ -1485,15 +1491,7 @@
         <w:rPr>
           <w:rStyle w:val="SubtleEmphasis"/>
         </w:rPr>
-        <w:t>Scrum Master / Dev Ops and Live Ops Technical Producer / Technic</w:t>
-      </w:r>
-      <w:bookmarkStart w:id="0" w:name="_GoBack"/>
-      <w:bookmarkEnd w:id="0"/>
-      <w:r>
-        <w:rPr>
-          <w:rStyle w:val="SubtleEmphasis"/>
-        </w:rPr>
-        <w:t>al Artist / Quality Assurance Game Lead</w:t>
+        <w:t>Scrum Master / Dev Ops and Live Ops Technical Producer / Technical Artist / Quality Assurance Game Lead</w:t>
       </w:r>
     </w:p>
     <w:p>
@@ -1525,21 +1523,7 @@
         <w:rPr>
           <w:rFonts w:ascii="Trebuchet MS" w:hAnsi="Trebuchet MS"/>
         </w:rPr>
-        <w:t xml:space="preserve"> to first test market release as Scrum Master of a </w:t>
-      </w:r>
-      <w:proofErr w:type="gramStart"/>
-      <w:r>
-        <w:rPr>
-          <w:rFonts w:ascii="Trebuchet MS" w:hAnsi="Trebuchet MS"/>
-        </w:rPr>
-        <w:t>22 person</w:t>
-      </w:r>
-      <w:proofErr w:type="gramEnd"/>
-      <w:r>
-        <w:rPr>
-          <w:rFonts w:ascii="Trebuchet MS" w:hAnsi="Trebuchet MS"/>
-        </w:rPr>
-        <w:t xml:space="preserve"> cross discipline </w:t>
+        <w:t xml:space="preserve"> to first test market release as Scrum Master of a 22 person cross discipline </w:t>
       </w:r>
       <w:r>
         <w:rPr>
@@ -1603,40 +1587,123 @@
         </w:rPr>
         <w:t xml:space="preserve"> </w:t>
       </w:r>
-      <w:proofErr w:type="spellStart"/>
       <w:r>
         <w:rPr>
           <w:rFonts w:ascii="Trebuchet MS" w:hAnsi="Trebuchet MS"/>
           <w:b/>
         </w:rPr>
-        <w:t>Shadowslayer</w:t>
-      </w:r>
-      <w:proofErr w:type="spellEnd"/>
+        <w:t>Shadowslayer Dawn of the Ligh</w:t>
+      </w:r>
       <w:r>
         <w:rPr>
           <w:rFonts w:ascii="Trebuchet MS" w:hAnsi="Trebuchet MS"/>
           <w:b/>
         </w:rPr>
-        <w:t xml:space="preserve"> Dawn of the Ligh</w:t>
+        <w:t>t Forge</w:t>
+      </w:r>
+      <w:r>
+        <w:rPr>
+          <w:rFonts w:ascii="Trebuchet MS" w:hAnsi="Trebuchet MS"/>
+        </w:rPr>
+        <w:t xml:space="preserve"> as a Technical Artist</w:t>
+      </w:r>
+      <w:r>
+        <w:rPr>
+          <w:rFonts w:ascii="Trebuchet MS" w:hAnsi="Trebuchet MS"/>
+        </w:rPr>
+        <w:t>.</w:t>
+      </w:r>
+    </w:p>
+    <w:p>
+      <w:pPr>
+        <w:pStyle w:val="ListParagraph"/>
+        <w:numPr>
+          <w:ilvl w:val="0"/>
+          <w:numId w:val="3"/>
+        </w:numPr>
+        <w:spacing w:after="100"/>
+        <w:rPr>
+          <w:rFonts w:ascii="Trebuchet MS" w:hAnsi="Trebuchet MS"/>
+        </w:rPr>
+      </w:pPr>
+      <w:r>
+        <w:rPr>
+          <w:rFonts w:ascii="Trebuchet MS" w:hAnsi="Trebuchet MS"/>
+        </w:rPr>
+        <w:t xml:space="preserve">Wrote test plans and did QA testing for </w:t>
       </w:r>
       <w:r>
         <w:rPr>
           <w:rFonts w:ascii="Trebuchet MS" w:hAnsi="Trebuchet MS"/>
           <w:b/>
         </w:rPr>
-        <w:t>t Forge</w:t>
-      </w:r>
-      <w:r>
-        <w:rPr>
-          <w:rFonts w:ascii="Trebuchet MS" w:hAnsi="Trebuchet MS"/>
-        </w:rPr>
-        <w:t xml:space="preserve"> as a Technical Artist</w:t>
-      </w:r>
-      <w:r>
-        <w:rPr>
-          <w:rFonts w:ascii="Trebuchet MS" w:hAnsi="Trebuchet MS"/>
-        </w:rPr>
-        <w:t>.</w:t>
+        <w:t>Battle Nations</w:t>
+      </w:r>
+      <w:r>
+        <w:rPr>
+          <w:rFonts w:ascii="Trebuchet MS" w:hAnsi="Trebuchet MS"/>
+        </w:rPr>
+        <w:t xml:space="preserve">, </w:t>
+      </w:r>
+      <w:r>
+        <w:rPr>
+          <w:rFonts w:ascii="Trebuchet MS" w:hAnsi="Trebuchet MS"/>
+          <w:b/>
+        </w:rPr>
+        <w:t>Trade Nations</w:t>
+      </w:r>
+      <w:r>
+        <w:rPr>
+          <w:rFonts w:ascii="Trebuchet MS" w:hAnsi="Trebuchet MS"/>
+        </w:rPr>
+        <w:t xml:space="preserve"> and </w:t>
+      </w:r>
+      <w:r>
+        <w:rPr>
+          <w:rFonts w:ascii="Trebuchet MS" w:hAnsi="Trebuchet MS"/>
+          <w:b/>
+        </w:rPr>
+        <w:t>Metal Storm</w:t>
+      </w:r>
+      <w:r>
+        <w:rPr>
+          <w:rFonts w:ascii="Trebuchet MS" w:hAnsi="Trebuchet MS"/>
+        </w:rPr>
+        <w:t xml:space="preserve"> mobile games.</w:t>
+      </w:r>
+    </w:p>
+    <w:p>
+      <w:pPr>
+        <w:spacing w:after="0"/>
+        <w:rPr>
+          <w:rFonts w:ascii="Trebuchet MS" w:hAnsi="Trebuchet MS"/>
+          <w:b/>
+          <w:sz w:val="24"/>
+          <w:szCs w:val="24"/>
+        </w:rPr>
+      </w:pPr>
+      <w:r>
+        <w:rPr>
+          <w:rFonts w:ascii="Trebuchet MS" w:hAnsi="Trebuchet MS"/>
+          <w:b/>
+          <w:sz w:val="24"/>
+          <w:szCs w:val="24"/>
+        </w:rPr>
+        <w:t>WB Games / Snowblind Studios – 2007-07 to 2011-11</w:t>
+      </w:r>
+    </w:p>
+    <w:p>
+      <w:pPr>
+        <w:spacing w:after="0"/>
+        <w:rPr>
+          <w:rStyle w:val="SubtleEmphasis"/>
+        </w:rPr>
+      </w:pPr>
+      <w:r>
+        <w:rPr>
+          <w:rStyle w:val="SubtleEmphasis"/>
+        </w:rPr>
+        <w:t>Usability Tester / Internal Tools Test / Quality Assurance Analyst</w:t>
       </w:r>
     </w:p>
     <w:p>
@@ -1655,106 +1722,7 @@
         <w:rPr>
           <w:rFonts w:ascii="Trebuchet MS" w:hAnsi="Trebuchet MS"/>
         </w:rPr>
-        <w:t xml:space="preserve">Wrote test plans and did QA testing for </w:t>
-      </w:r>
-      <w:r>
-        <w:rPr>
-          <w:rFonts w:ascii="Trebuchet MS" w:hAnsi="Trebuchet MS"/>
-          <w:b/>
-        </w:rPr>
-        <w:t>Battle Nations</w:t>
-      </w:r>
-      <w:r>
-        <w:rPr>
-          <w:rFonts w:ascii="Trebuchet MS" w:hAnsi="Trebuchet MS"/>
-        </w:rPr>
-        <w:t xml:space="preserve">, </w:t>
-      </w:r>
-      <w:r>
-        <w:rPr>
-          <w:rFonts w:ascii="Trebuchet MS" w:hAnsi="Trebuchet MS"/>
-          <w:b/>
-        </w:rPr>
-        <w:t>Trade Nations</w:t>
-      </w:r>
-      <w:r>
-        <w:rPr>
-          <w:rFonts w:ascii="Trebuchet MS" w:hAnsi="Trebuchet MS"/>
-        </w:rPr>
-        <w:t xml:space="preserve"> and </w:t>
-      </w:r>
-      <w:r>
-        <w:rPr>
-          <w:rFonts w:ascii="Trebuchet MS" w:hAnsi="Trebuchet MS"/>
-          <w:b/>
-        </w:rPr>
-        <w:t>Metal Storm</w:t>
-      </w:r>
-      <w:r>
-        <w:rPr>
-          <w:rFonts w:ascii="Trebuchet MS" w:hAnsi="Trebuchet MS"/>
-        </w:rPr>
-        <w:t xml:space="preserve"> mobile games.</w:t>
-      </w:r>
-      <w:r>
-        <w:rPr>
-          <w:rFonts w:ascii="Trebuchet MS" w:hAnsi="Trebuchet MS"/>
-        </w:rPr>
-        <w:br/>
-      </w:r>
-    </w:p>
-    <w:p>
-      <w:pPr>
-        <w:spacing w:after="0"/>
-        <w:rPr>
-          <w:rFonts w:ascii="Trebuchet MS" w:hAnsi="Trebuchet MS"/>
-          <w:b/>
-          <w:sz w:val="24"/>
-          <w:szCs w:val="24"/>
-        </w:rPr>
-      </w:pPr>
-      <w:r>
-        <w:rPr>
-          <w:rFonts w:ascii="Trebuchet MS" w:hAnsi="Trebuchet MS"/>
-          <w:b/>
-          <w:sz w:val="24"/>
-          <w:szCs w:val="24"/>
-        </w:rPr>
-        <w:t xml:space="preserve">WB Games / </w:t>
-      </w:r>
-      <w:proofErr w:type="spellStart"/>
-      <w:r>
-        <w:rPr>
-          <w:rFonts w:ascii="Trebuchet MS" w:hAnsi="Trebuchet MS"/>
-          <w:b/>
-          <w:sz w:val="24"/>
-          <w:szCs w:val="24"/>
-        </w:rPr>
-        <w:t>Snowblind</w:t>
-      </w:r>
-      <w:proofErr w:type="spellEnd"/>
-      <w:r>
-        <w:rPr>
-          <w:rFonts w:ascii="Trebuchet MS" w:hAnsi="Trebuchet MS"/>
-          <w:b/>
-          <w:sz w:val="24"/>
-          <w:szCs w:val="24"/>
-        </w:rPr>
-        <w:t xml:space="preserve"> Studios – 2007-07 to 2011-11</w:t>
-      </w:r>
-    </w:p>
-    <w:p>
-      <w:pPr>
-        <w:spacing w:after="0"/>
-        <w:rPr>
-          <w:rStyle w:val="SubtleEmphasis"/>
-        </w:rPr>
-      </w:pPr>
-      <w:r>
-        <w:rPr>
-          <w:rStyle w:val="SubtleEmphasis"/>
-        </w:rPr>
-        <w:t>Usability Tester / Internal Tools Test / Quality Assurance Analyst</w:t>
+        <w:t>Ran usability tests, prioritized bugs and automated internal usability testing processes.</w:t>
       </w:r>
     </w:p>
     <w:p>
@@ -1773,7 +1741,7 @@
         <w:rPr>
           <w:rFonts w:ascii="Trebuchet MS" w:hAnsi="Trebuchet MS"/>
         </w:rPr>
-        <w:t>Ran usability tests, prioritized bugs and automated internal usability testing processes.</w:t>
+        <w:t>Streamlined the QA testing of a proprietary tools suite.</w:t>
       </w:r>
     </w:p>
     <w:p>
@@ -1792,7 +1760,33 @@
         <w:rPr>
           <w:rFonts w:ascii="Trebuchet MS" w:hAnsi="Trebuchet MS"/>
         </w:rPr>
-        <w:t>Streamlined the QA testing of a proprietary tools suite.</w:t>
+        <w:t xml:space="preserve">Shipped </w:t>
+      </w:r>
+      <w:r>
+        <w:rPr>
+          <w:rFonts w:ascii="Trebuchet MS" w:hAnsi="Trebuchet MS"/>
+          <w:b/>
+        </w:rPr>
+        <w:t>Lord of the Rings War</w:t>
+      </w:r>
+      <w:r>
+        <w:rPr>
+          <w:rFonts w:ascii="Trebuchet MS" w:hAnsi="Trebuchet MS"/>
+        </w:rPr>
+        <w:t xml:space="preserve"> </w:t>
+      </w:r>
+      <w:r>
+        <w:rPr>
+          <w:rFonts w:ascii="Trebuchet MS" w:hAnsi="Trebuchet MS"/>
+          <w:b/>
+        </w:rPr>
+        <w:t>in the North</w:t>
+      </w:r>
+      <w:r>
+        <w:rPr>
+          <w:rFonts w:ascii="Trebuchet MS" w:hAnsi="Trebuchet MS"/>
+        </w:rPr>
+        <w:t xml:space="preserve"> as a QA tester. </w:t>
       </w:r>
     </w:p>
     <w:p>
@@ -1811,20 +1805,7 @@
         <w:rPr>
           <w:rFonts w:ascii="Trebuchet MS" w:hAnsi="Trebuchet MS"/>
         </w:rPr>
-        <w:t xml:space="preserve">Shipped </w:t>
-      </w:r>
-      <w:r>
-        <w:rPr>
-          <w:rFonts w:ascii="Trebuchet MS" w:hAnsi="Trebuchet MS"/>
-          <w:b/>
-        </w:rPr>
-        <w:t>Lord of the Rings War</w:t>
-      </w:r>
-      <w:r>
-        <w:rPr>
-          <w:rFonts w:ascii="Trebuchet MS" w:hAnsi="Trebuchet MS"/>
-        </w:rPr>
-        <w:t xml:space="preserve"> in the North as a QA tester. </w:t>
+        <w:t>Wrote and execute test cases to pass Xbox and PS3 certification.</w:t>
       </w:r>
     </w:p>
     <w:p>
@@ -1834,26 +1815,7 @@
           <w:ilvl w:val="0"/>
           <w:numId w:val="3"/>
         </w:numPr>
-        <w:spacing w:after="0"/>
-        <w:rPr>
-          <w:rFonts w:ascii="Trebuchet MS" w:hAnsi="Trebuchet MS"/>
-        </w:rPr>
-      </w:pPr>
-      <w:r>
-        <w:rPr>
-          <w:rFonts w:ascii="Trebuchet MS" w:hAnsi="Trebuchet MS"/>
-        </w:rPr>
-        <w:t>Wrote and execute test cases to pass Xbox and PS3 certification.</w:t>
-      </w:r>
-    </w:p>
-    <w:p>
-      <w:pPr>
-        <w:pStyle w:val="ListParagraph"/>
-        <w:numPr>
-          <w:ilvl w:val="0"/>
-          <w:numId w:val="3"/>
-        </w:numPr>
-        <w:spacing w:after="0"/>
+        <w:spacing w:after="100"/>
         <w:rPr>
           <w:rFonts w:ascii="Trebuchet MS" w:hAnsi="Trebuchet MS"/>
         </w:rPr>
@@ -1877,11 +1839,6 @@
         </w:rPr>
         <w:t xml:space="preserve"> on XBLA.</w:t>
       </w:r>
-    </w:p>
-    <w:p>
-      <w:pPr>
-        <w:spacing w:after="0"/>
-      </w:pPr>
     </w:p>
     <w:p>
       <w:pPr>
@@ -1951,14 +1908,7 @@
       </w:r>
       <w:r>
         <w:tab/>
-      </w:r>
-      <w:proofErr w:type="spellStart"/>
-      <w:r>
-        <w:t>DigiPen</w:t>
-      </w:r>
-      <w:proofErr w:type="spellEnd"/>
-      <w:r>
-        <w:t xml:space="preserve"> Institute of Technology</w:t>
+        <w:t>DigiPen Institute of Technology</w:t>
       </w:r>
       <w:r>
         <w:tab/>
@@ -3975,6 +3925,18 @@
       </w:tcPr>
     </w:tblStylePr>
   </w:style>
+  <w:style w:type="character" w:styleId="FollowedHyperlink">
+    <w:name w:val="FollowedHyperlink"/>
+    <w:basedOn w:val="DefaultParagraphFont"/>
+    <w:uiPriority w:val="99"/>
+    <w:semiHidden/>
+    <w:unhideWhenUsed/>
+    <w:rsid w:val="00A679FA"/>
+    <w:rPr>
+      <w:color w:val="BA6906" w:themeColor="followedHyperlink"/>
+      <w:u w:val="single"/>
+    </w:rPr>
+  </w:style>
 </w:styles>
 </file>
 
@@ -4244,7 +4206,7 @@
 </file>
 
 <file path=customXml/itemProps1.xml><?xml version="1.0" encoding="utf-8"?>
-<ds:datastoreItem xmlns:ds="http://schemas.openxmlformats.org/officeDocument/2006/customXml" ds:itemID="{3D0C5CB9-BD20-DD46-9154-EFD9A0D37D47}">
+<ds:datastoreItem xmlns:ds="http://schemas.openxmlformats.org/officeDocument/2006/customXml" ds:itemID="{146368CE-8CFC-C94C-8E3D-250D594D210A}">
   <ds:schemaRefs>
     <ds:schemaRef ds:uri="http://schemas.openxmlformats.org/officeDocument/2006/bibliography"/>
   </ds:schemaRefs>

</xml_diff>

<commit_message>
ensuring most up to date resume added
</commit_message>
<xml_diff>
--- a/sRobinson_resume.docx
+++ b/sRobinson_resume.docx
@@ -11,150 +11,6 @@
           <w:szCs w:val="24"/>
         </w:rPr>
       </w:pPr>
-      <w:r>
-        <w:rPr>
-          <w:noProof/>
-          <w:sz w:val="44"/>
-          <w:szCs w:val="44"/>
-        </w:rPr>
-        <mc:AlternateContent>
-          <mc:Choice Requires="wps">
-            <w:drawing>
-              <wp:anchor distT="0" distB="0" distL="114300" distR="114300" simplePos="0" relativeHeight="251667456" behindDoc="0" locked="0" layoutInCell="1" allowOverlap="1" wp14:anchorId="74A06369" wp14:editId="362500ED">
-                <wp:simplePos x="0" y="0"/>
-                <wp:positionH relativeFrom="column">
-                  <wp:posOffset>4518660</wp:posOffset>
-                </wp:positionH>
-                <wp:positionV relativeFrom="paragraph">
-                  <wp:posOffset>2540</wp:posOffset>
-                </wp:positionV>
-                <wp:extent cx="1000125" cy="342900"/>
-                <wp:effectExtent l="25400" t="25400" r="15875" b="63500"/>
-                <wp:wrapNone/>
-                <wp:docPr id="2" name="Decision 2"/>
-                <wp:cNvGraphicFramePr/>
-                <a:graphic xmlns:a="http://schemas.openxmlformats.org/drawingml/2006/main">
-                  <a:graphicData uri="http://schemas.microsoft.com/office/word/2010/wordprocessingShape">
-                    <wps:wsp>
-                      <wps:cNvSpPr/>
-                      <wps:spPr>
-                        <a:xfrm>
-                          <a:off x="0" y="0"/>
-                          <a:ext cx="1000125" cy="342900"/>
-                        </a:xfrm>
-                        <a:prstGeom prst="flowChartDecision">
-                          <a:avLst/>
-                        </a:prstGeom>
-                      </wps:spPr>
-                      <wps:style>
-                        <a:lnRef idx="2">
-                          <a:schemeClr val="accent1">
-                            <a:shade val="50000"/>
-                          </a:schemeClr>
-                        </a:lnRef>
-                        <a:fillRef idx="1">
-                          <a:schemeClr val="accent1"/>
-                        </a:fillRef>
-                        <a:effectRef idx="0">
-                          <a:schemeClr val="accent1"/>
-                        </a:effectRef>
-                        <a:fontRef idx="minor">
-                          <a:schemeClr val="lt1"/>
-                        </a:fontRef>
-                      </wps:style>
-                      <wps:bodyPr rot="0" spcFirstLastPara="0" vertOverflow="overflow" horzOverflow="overflow" vert="horz" wrap="square" lIns="91440" tIns="45720" rIns="91440" bIns="45720" numCol="1" spcCol="0" rtlCol="0" fromWordArt="0" anchor="ctr" anchorCtr="0" forceAA="0" compatLnSpc="1">
-                        <a:prstTxWarp prst="textNoShape">
-                          <a:avLst/>
-                        </a:prstTxWarp>
-                        <a:noAutofit/>
-                      </wps:bodyPr>
-                    </wps:wsp>
-                  </a:graphicData>
-                </a:graphic>
-              </wp:anchor>
-            </w:drawing>
-          </mc:Choice>
-          <mc:Fallback>
-            <w:pict>
-              <v:shapetype w14:anchorId="13B514F1" id="_x0000_t110" coordsize="21600,21600" o:spt="110" path="m10800,0l0,10800,10800,21600,21600,10800xe">
-                <v:stroke joinstyle="miter"/>
-                <v:path gradientshapeok="t" o:connecttype="rect" textboxrect="5400,5400,16200,16200"/>
-              </v:shapetype>
-              <v:shape id="Decision 2" o:spid="_x0000_s1026" type="#_x0000_t110" style="position:absolute;margin-left:355.8pt;margin-top:.2pt;width:78.75pt;height:27pt;z-index:251667456;visibility:visible;mso-wrap-style:square;mso-wrap-distance-left:9pt;mso-wrap-distance-top:0;mso-wrap-distance-right:9pt;mso-wrap-distance-bottom:0;mso-position-horizontal:absolute;mso-position-horizontal-relative:text;mso-position-vertical:absolute;mso-position-vertical-relative:text;v-text-anchor:middle" o:gfxdata="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" fillcolor="#549e39 [3204]" strokecolor="#294e1c [1604]" strokeweight="1pt"/>
-            </w:pict>
-          </mc:Fallback>
-        </mc:AlternateContent>
-      </w:r>
-      <w:r>
-        <w:rPr>
-          <w:noProof/>
-          <w:sz w:val="44"/>
-          <w:szCs w:val="44"/>
-        </w:rPr>
-        <mc:AlternateContent>
-          <mc:Choice Requires="wps">
-            <w:drawing>
-              <wp:anchor distT="0" distB="0" distL="114300" distR="114300" simplePos="0" relativeHeight="251665408" behindDoc="0" locked="0" layoutInCell="1" allowOverlap="1" wp14:anchorId="3E9FEEA9" wp14:editId="0C047482">
-                <wp:simplePos x="0" y="0"/>
-                <wp:positionH relativeFrom="column">
-                  <wp:posOffset>1718310</wp:posOffset>
-                </wp:positionH>
-                <wp:positionV relativeFrom="paragraph">
-                  <wp:posOffset>2540</wp:posOffset>
-                </wp:positionV>
-                <wp:extent cx="1000125" cy="342900"/>
-                <wp:effectExtent l="25400" t="25400" r="15875" b="63500"/>
-                <wp:wrapNone/>
-                <wp:docPr id="1" name="Decision 1"/>
-                <wp:cNvGraphicFramePr/>
-                <a:graphic xmlns:a="http://schemas.openxmlformats.org/drawingml/2006/main">
-                  <a:graphicData uri="http://schemas.microsoft.com/office/word/2010/wordprocessingShape">
-                    <wps:wsp>
-                      <wps:cNvSpPr/>
-                      <wps:spPr>
-                        <a:xfrm>
-                          <a:off x="0" y="0"/>
-                          <a:ext cx="1000125" cy="342900"/>
-                        </a:xfrm>
-                        <a:prstGeom prst="flowChartDecision">
-                          <a:avLst/>
-                        </a:prstGeom>
-                      </wps:spPr>
-                      <wps:style>
-                        <a:lnRef idx="2">
-                          <a:schemeClr val="accent1">
-                            <a:shade val="50000"/>
-                          </a:schemeClr>
-                        </a:lnRef>
-                        <a:fillRef idx="1">
-                          <a:schemeClr val="accent1"/>
-                        </a:fillRef>
-                        <a:effectRef idx="0">
-                          <a:schemeClr val="accent1"/>
-                        </a:effectRef>
-                        <a:fontRef idx="minor">
-                          <a:schemeClr val="lt1"/>
-                        </a:fontRef>
-                      </wps:style>
-                      <wps:bodyPr rot="0" spcFirstLastPara="0" vertOverflow="overflow" horzOverflow="overflow" vert="horz" wrap="square" lIns="91440" tIns="45720" rIns="91440" bIns="45720" numCol="1" spcCol="0" rtlCol="0" fromWordArt="0" anchor="ctr" anchorCtr="0" forceAA="0" compatLnSpc="1">
-                        <a:prstTxWarp prst="textNoShape">
-                          <a:avLst/>
-                        </a:prstTxWarp>
-                        <a:noAutofit/>
-                      </wps:bodyPr>
-                    </wps:wsp>
-                  </a:graphicData>
-                </a:graphic>
-              </wp:anchor>
-            </w:drawing>
-          </mc:Choice>
-          <mc:Fallback>
-            <w:pict>
-              <v:shape w14:anchorId="5A5CABB9" id="Decision 1" o:spid="_x0000_s1026" type="#_x0000_t110" style="position:absolute;margin-left:135.3pt;margin-top:.2pt;width:78.75pt;height:27pt;z-index:251665408;visibility:visible;mso-wrap-style:square;mso-wrap-distance-left:9pt;mso-wrap-distance-top:0;mso-wrap-distance-right:9pt;mso-wrap-distance-bottom:0;mso-position-horizontal:absolute;mso-position-horizontal-relative:text;mso-position-vertical:absolute;mso-position-vertical-relative:text;v-text-anchor:middle" o:gfxdata="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" fillcolor="#549e39 [3204]" strokecolor="#294e1c [1604]" strokeweight="1pt"/>
-            </w:pict>
-          </mc:Fallback>
-        </mc:AlternateContent>
-      </w:r>
       <w:r>
         <w:rPr>
           <w:sz w:val="44"/>
@@ -202,22 +58,7 @@
           <w:szCs w:val="22"/>
           <w:u w:val="single"/>
         </w:rPr>
-        <w:t>206-403-8196</w:t>
-      </w:r>
-      <w:r>
-        <w:rPr>
-          <w:sz w:val="22"/>
-          <w:szCs w:val="22"/>
-        </w:rPr>
-        <w:t xml:space="preserve"> </w:t>
-      </w:r>
-      <w:r>
-        <w:rPr>
-          <w:sz w:val="22"/>
-          <w:szCs w:val="22"/>
-        </w:rPr>
-        <w:tab/>
-        <w:t xml:space="preserve">Location: </w:t>
+        <w:t>206-</w:t>
       </w:r>
       <w:r>
         <w:rPr>
@@ -225,7 +66,7 @@
           <w:szCs w:val="22"/>
           <w:u w:val="single"/>
         </w:rPr>
-        <w:t>Seattle, WA</w:t>
+        <w:t>351-0764</w:t>
       </w:r>
       <w:r>
         <w:rPr>
@@ -240,29 +81,71 @@
           <w:szCs w:val="22"/>
         </w:rPr>
         <w:tab/>
+        <w:t xml:space="preserve">Location: </w:t>
       </w:r>
       <w:r>
         <w:rPr>
           <w:sz w:val="22"/>
           <w:szCs w:val="22"/>
-        </w:rPr>
-        <w:tab/>
+          <w:u w:val="single"/>
+        </w:rPr>
+        <w:t>Seattle, WA</w:t>
       </w:r>
       <w:r>
         <w:rPr>
           <w:sz w:val="22"/>
           <w:szCs w:val="22"/>
         </w:rPr>
-        <w:t xml:space="preserve">Linkedin: </w:t>
+        <w:t xml:space="preserve"> </w:t>
+      </w:r>
+      <w:r>
+        <w:rPr>
+          <w:sz w:val="22"/>
+          <w:szCs w:val="22"/>
+        </w:rPr>
+        <w:tab/>
+      </w:r>
+      <w:r>
+        <w:rPr>
+          <w:sz w:val="22"/>
+          <w:szCs w:val="22"/>
+        </w:rPr>
+        <w:tab/>
+      </w:r>
+      <w:proofErr w:type="spellStart"/>
+      <w:r>
+        <w:rPr>
+          <w:sz w:val="22"/>
+          <w:szCs w:val="22"/>
+        </w:rPr>
+        <w:t>Linkedin</w:t>
+      </w:r>
+      <w:proofErr w:type="spellEnd"/>
+      <w:r>
+        <w:rPr>
+          <w:sz w:val="22"/>
+          <w:szCs w:val="22"/>
+        </w:rPr>
+        <w:t xml:space="preserve">: </w:t>
       </w:r>
       <w:hyperlink r:id="rId7" w:history="1">
+        <w:proofErr w:type="spellStart"/>
         <w:r>
           <w:rPr>
             <w:rStyle w:val="Hyperlink"/>
             <w:sz w:val="22"/>
             <w:szCs w:val="22"/>
           </w:rPr>
-          <w:t>Linkedin Profile</w:t>
+          <w:t>Linkedin</w:t>
+        </w:r>
+        <w:proofErr w:type="spellEnd"/>
+        <w:r>
+          <w:rPr>
+            <w:rStyle w:val="Hyperlink"/>
+            <w:sz w:val="22"/>
+            <w:szCs w:val="22"/>
+          </w:rPr>
+          <w:t xml:space="preserve"> Profile</w:t>
         </w:r>
       </w:hyperlink>
     </w:p>
@@ -287,13 +170,13 @@
         <mc:AlternateContent>
           <mc:Choice Requires="wps">
             <w:drawing>
-              <wp:anchor distT="0" distB="0" distL="114300" distR="114300" simplePos="0" relativeHeight="251668480" behindDoc="0" locked="0" layoutInCell="1" allowOverlap="1" wp14:anchorId="689A9A9D" wp14:editId="48C7185B">
+              <wp:anchor distT="0" distB="0" distL="114300" distR="114300" simplePos="0" relativeHeight="251668480" behindDoc="0" locked="0" layoutInCell="1" allowOverlap="1" wp14:anchorId="689A9A9D" wp14:editId="46CF14FC">
                 <wp:simplePos x="0" y="0"/>
                 <wp:positionH relativeFrom="column">
-                  <wp:posOffset>-15240</wp:posOffset>
+                  <wp:posOffset>-17780</wp:posOffset>
                 </wp:positionH>
                 <wp:positionV relativeFrom="paragraph">
-                  <wp:posOffset>417195</wp:posOffset>
+                  <wp:posOffset>191135</wp:posOffset>
                 </wp:positionV>
                 <wp:extent cx="797560" cy="231140"/>
                 <wp:effectExtent l="0" t="0" r="0" b="0"/>
@@ -377,7 +260,7 @@
                 <v:stroke joinstyle="miter"/>
                 <v:path gradientshapeok="t" o:connecttype="rect"/>
               </v:shapetype>
-              <v:shape id="Text Box 5" o:spid="_x0000_s1026" type="#_x0000_t202" style="position:absolute;left:0;text-align:left;margin-left:-1.2pt;margin-top:32.85pt;width:62.8pt;height:18.2pt;z-index:251668480;visibility:visible;mso-wrap-style:square;mso-width-percent:0;mso-height-percent:0;mso-wrap-distance-left:9pt;mso-wrap-distance-top:0;mso-wrap-distance-right:9pt;mso-wrap-distance-bottom:0;mso-position-horizontal:absolute;mso-position-horizontal-relative:text;mso-position-vertical:absolute;mso-position-vertical-relative:text;mso-width-percent:0;mso-height-percent:0;mso-width-relative:margin;mso-height-relative:margin;v-text-anchor:middle" o:gfxdata="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" fillcolor="#549e39 [3204]" stroked="f">
+              <v:shape id="Text Box 5" o:spid="_x0000_s1026" type="#_x0000_t202" style="position:absolute;left:0;text-align:left;margin-left:-1.4pt;margin-top:15.05pt;width:62.8pt;height:18.2pt;z-index:251668480;visibility:visible;mso-wrap-style:square;mso-width-percent:0;mso-height-percent:0;mso-wrap-distance-left:9pt;mso-wrap-distance-top:0;mso-wrap-distance-right:9pt;mso-wrap-distance-bottom:0;mso-position-horizontal:absolute;mso-position-horizontal-relative:text;mso-position-vertical:absolute;mso-position-vertical-relative:text;mso-width-percent:0;mso-height-percent:0;mso-width-relative:margin;mso-height-relative:margin;v-text-anchor:middle" o:gfxdata="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" fillcolor="#549e39 [3204]" stroked="f">
                 <v:textbox>
                   <w:txbxContent>
                     <w:p>
@@ -603,17 +486,17 @@
         <w:tblLook w:val="0600" w:firstRow="0" w:lastRow="0" w:firstColumn="0" w:lastColumn="0" w:noHBand="1" w:noVBand="1"/>
       </w:tblPr>
       <w:tblGrid>
-        <w:gridCol w:w="1524"/>
-        <w:gridCol w:w="1857"/>
-        <w:gridCol w:w="1736"/>
-        <w:gridCol w:w="1690"/>
-        <w:gridCol w:w="1689"/>
-        <w:gridCol w:w="1807"/>
-        <w:gridCol w:w="1564"/>
+        <w:gridCol w:w="1461"/>
+        <w:gridCol w:w="1836"/>
+        <w:gridCol w:w="1733"/>
+        <w:gridCol w:w="1878"/>
+        <w:gridCol w:w="1667"/>
+        <w:gridCol w:w="1759"/>
+        <w:gridCol w:w="1533"/>
       </w:tblGrid>
       <w:tr>
         <w:trPr>
-          <w:trHeight w:val="562"/>
+          <w:trHeight w:val="643"/>
         </w:trPr>
         <w:tc>
           <w:tcPr>
@@ -623,142 +506,6 @@
             <w:pPr>
               <w:rPr>
                 <w:rFonts w:ascii="Trebuchet MS" w:hAnsi="Trebuchet MS"/>
-                <w:b/>
-              </w:rPr>
-            </w:pPr>
-          </w:p>
-        </w:tc>
-        <w:tc>
-          <w:tcPr>
-            <w:tcW w:w="1857" w:type="dxa"/>
-          </w:tcPr>
-          <w:p>
-            <w:pPr>
-              <w:rPr>
-                <w:rFonts w:ascii="Trebuchet MS" w:hAnsi="Trebuchet MS"/>
-              </w:rPr>
-            </w:pPr>
-            <w:r>
-              <w:rPr>
-                <w:rFonts w:ascii="Trebuchet MS" w:hAnsi="Trebuchet MS"/>
-              </w:rPr>
-              <w:t>Live Project Management</w:t>
-            </w:r>
-          </w:p>
-        </w:tc>
-        <w:tc>
-          <w:tcPr>
-            <w:tcW w:w="1736" w:type="dxa"/>
-          </w:tcPr>
-          <w:p>
-            <w:pPr>
-              <w:tabs>
-                <w:tab w:val="center" w:pos="760"/>
-              </w:tabs>
-              <w:rPr>
-                <w:rFonts w:ascii="Trebuchet MS" w:hAnsi="Trebuchet MS"/>
-              </w:rPr>
-            </w:pPr>
-            <w:r>
-              <w:rPr>
-                <w:rFonts w:ascii="Trebuchet MS" w:hAnsi="Trebuchet MS"/>
-              </w:rPr>
-              <w:t>Data An</w:t>
-            </w:r>
-            <w:r>
-              <w:rPr>
-                <w:rFonts w:ascii="Trebuchet MS" w:hAnsi="Trebuchet MS"/>
-              </w:rPr>
-              <w:t>alytics</w:t>
-            </w:r>
-          </w:p>
-        </w:tc>
-        <w:tc>
-          <w:tcPr>
-            <w:tcW w:w="1690" w:type="dxa"/>
-          </w:tcPr>
-          <w:p>
-            <w:pPr>
-              <w:rPr>
-                <w:rFonts w:ascii="Trebuchet MS" w:hAnsi="Trebuchet MS"/>
-              </w:rPr>
-            </w:pPr>
-            <w:r>
-              <w:rPr>
-                <w:rFonts w:ascii="Trebuchet MS" w:hAnsi="Trebuchet MS"/>
-              </w:rPr>
-              <w:t>Scrum</w:t>
-            </w:r>
-          </w:p>
-        </w:tc>
-        <w:tc>
-          <w:tcPr>
-            <w:tcW w:w="1689" w:type="dxa"/>
-          </w:tcPr>
-          <w:p>
-            <w:pPr>
-              <w:rPr>
-                <w:rFonts w:ascii="Trebuchet MS" w:hAnsi="Trebuchet MS"/>
-              </w:rPr>
-            </w:pPr>
-            <w:r>
-              <w:rPr>
-                <w:rFonts w:ascii="Trebuchet MS" w:hAnsi="Trebuchet MS"/>
-              </w:rPr>
-              <w:t>Agile</w:t>
-            </w:r>
-          </w:p>
-        </w:tc>
-        <w:tc>
-          <w:tcPr>
-            <w:tcW w:w="1807" w:type="dxa"/>
-          </w:tcPr>
-          <w:p>
-            <w:pPr>
-              <w:rPr>
-                <w:rFonts w:ascii="Trebuchet MS" w:hAnsi="Trebuchet MS"/>
-              </w:rPr>
-            </w:pPr>
-            <w:r>
-              <w:rPr>
-                <w:rFonts w:ascii="Trebuchet MS" w:hAnsi="Trebuchet MS"/>
-              </w:rPr>
-              <w:t>Communicating Goals</w:t>
-            </w:r>
-          </w:p>
-        </w:tc>
-        <w:tc>
-          <w:tcPr>
-            <w:tcW w:w="1564" w:type="dxa"/>
-          </w:tcPr>
-          <w:p>
-            <w:pPr>
-              <w:rPr>
-                <w:rFonts w:ascii="Trebuchet MS" w:hAnsi="Trebuchet MS"/>
-              </w:rPr>
-            </w:pPr>
-            <w:r>
-              <w:rPr>
-                <w:rFonts w:ascii="Trebuchet MS" w:hAnsi="Trebuchet MS"/>
-              </w:rPr>
-              <w:t>Live Ops</w:t>
-            </w:r>
-          </w:p>
-        </w:tc>
-      </w:tr>
-      <w:tr>
-        <w:trPr>
-          <w:trHeight w:val="526"/>
-        </w:trPr>
-        <w:tc>
-          <w:tcPr>
-            <w:tcW w:w="1524" w:type="dxa"/>
-          </w:tcPr>
-          <w:p>
-            <w:pPr>
-              <w:rPr>
-                <w:rFonts w:ascii="Trebuchet MS" w:hAnsi="Trebuchet MS"/>
-                <w:b/>
               </w:rPr>
             </w:pPr>
             <w:r>
@@ -769,13 +516,13 @@
               <mc:AlternateContent>
                 <mc:Choice Requires="wps">
                   <w:drawing>
-                    <wp:anchor distT="0" distB="0" distL="114300" distR="114300" simplePos="0" relativeHeight="251676672" behindDoc="0" locked="0" layoutInCell="1" allowOverlap="1" wp14:anchorId="7C001D0C" wp14:editId="39523B43">
+                    <wp:anchor distT="0" distB="0" distL="114300" distR="114300" simplePos="0" relativeHeight="251676672" behindDoc="0" locked="0" layoutInCell="1" allowOverlap="1" wp14:anchorId="7C001D0C" wp14:editId="41841F7D">
                       <wp:simplePos x="0" y="0"/>
                       <wp:positionH relativeFrom="column">
-                        <wp:posOffset>-1270</wp:posOffset>
+                        <wp:posOffset>-8890</wp:posOffset>
                       </wp:positionH>
                       <wp:positionV relativeFrom="paragraph">
-                        <wp:posOffset>3175</wp:posOffset>
+                        <wp:posOffset>0</wp:posOffset>
                       </wp:positionV>
                       <wp:extent cx="797560" cy="231140"/>
                       <wp:effectExtent l="0" t="0" r="0" b="0"/>
@@ -855,11 +602,7 @@
                 </mc:Choice>
                 <mc:Fallback>
                   <w:pict>
-                    <v:shapetype w14:anchorId="7C001D0C" id="_x0000_t202" coordsize="21600,21600" o:spt="202" path="m0,0l0,21600,21600,21600,21600,0xe">
-                      <v:stroke joinstyle="miter"/>
-                      <v:path gradientshapeok="t" o:connecttype="rect"/>
-                    </v:shapetype>
-                    <v:shape id="Text Box 7" o:spid="_x0000_s1027" type="#_x0000_t202" style="position:absolute;margin-left:-.1pt;margin-top:.25pt;width:62.8pt;height:18.2pt;z-index:251676672;visibility:visible;mso-wrap-style:square;mso-width-percent:0;mso-height-percent:0;mso-wrap-distance-left:9pt;mso-wrap-distance-top:0;mso-wrap-distance-right:9pt;mso-wrap-distance-bottom:0;mso-position-horizontal:absolute;mso-position-horizontal-relative:text;mso-position-vertical:absolute;mso-position-vertical-relative:text;mso-width-percent:0;mso-height-percent:0;mso-width-relative:margin;mso-height-relative:margin;v-text-anchor:middle" o:gfxdata="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" fillcolor="#549e39 [3204]" stroked="f">
+                    <v:shape w14:anchorId="7C001D0C" id="Text Box 7" o:spid="_x0000_s1027" type="#_x0000_t202" style="position:absolute;margin-left:-.7pt;margin-top:0;width:62.8pt;height:18.2pt;z-index:251676672;visibility:visible;mso-wrap-style:square;mso-width-percent:0;mso-height-percent:0;mso-wrap-distance-left:9pt;mso-wrap-distance-top:0;mso-wrap-distance-right:9pt;mso-wrap-distance-bottom:0;mso-position-horizontal:absolute;mso-position-horizontal-relative:text;mso-position-vertical:absolute;mso-position-vertical-relative:text;mso-width-percent:0;mso-height-percent:0;mso-width-relative:margin;mso-height-relative:margin;v-text-anchor:middle" o:gfxdata="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" fillcolor="#549e39 [3204]" stroked="f">
                       <v:textbox>
                         <w:txbxContent>
                           <w:p>
@@ -900,7 +643,152 @@
               <w:rPr>
                 <w:rFonts w:ascii="Trebuchet MS" w:hAnsi="Trebuchet MS"/>
               </w:rPr>
-              <w:t>Python</w:t>
+              <w:t>Live Project Management</w:t>
+            </w:r>
+          </w:p>
+        </w:tc>
+        <w:tc>
+          <w:tcPr>
+            <w:tcW w:w="1736" w:type="dxa"/>
+          </w:tcPr>
+          <w:p>
+            <w:pPr>
+              <w:tabs>
+                <w:tab w:val="center" w:pos="760"/>
+              </w:tabs>
+              <w:rPr>
+                <w:rFonts w:ascii="Trebuchet MS" w:hAnsi="Trebuchet MS"/>
+              </w:rPr>
+            </w:pPr>
+            <w:r>
+              <w:rPr>
+                <w:rFonts w:ascii="Trebuchet MS" w:hAnsi="Trebuchet MS"/>
+              </w:rPr>
+              <w:t xml:space="preserve">Mobile Project </w:t>
+            </w:r>
+            <w:proofErr w:type="spellStart"/>
+            <w:r>
+              <w:rPr>
+                <w:rFonts w:ascii="Trebuchet MS" w:hAnsi="Trebuchet MS"/>
+              </w:rPr>
+              <w:t>Developement</w:t>
+            </w:r>
+            <w:proofErr w:type="spellEnd"/>
+          </w:p>
+        </w:tc>
+        <w:tc>
+          <w:tcPr>
+            <w:tcW w:w="1690" w:type="dxa"/>
+          </w:tcPr>
+          <w:p>
+            <w:pPr>
+              <w:rPr>
+                <w:rFonts w:ascii="Trebuchet MS" w:hAnsi="Trebuchet MS"/>
+              </w:rPr>
+            </w:pPr>
+            <w:r>
+              <w:rPr>
+                <w:rFonts w:ascii="Trebuchet MS" w:hAnsi="Trebuchet MS"/>
+              </w:rPr>
+              <w:t>Big Data Analysis</w:t>
+            </w:r>
+          </w:p>
+        </w:tc>
+        <w:tc>
+          <w:tcPr>
+            <w:tcW w:w="1689" w:type="dxa"/>
+          </w:tcPr>
+          <w:p>
+            <w:pPr>
+              <w:rPr>
+                <w:rFonts w:ascii="Trebuchet MS" w:hAnsi="Trebuchet MS"/>
+              </w:rPr>
+            </w:pPr>
+            <w:r>
+              <w:rPr>
+                <w:rFonts w:ascii="Trebuchet MS" w:hAnsi="Trebuchet MS"/>
+              </w:rPr>
+              <w:t>Agile</w:t>
+            </w:r>
+          </w:p>
+        </w:tc>
+        <w:tc>
+          <w:tcPr>
+            <w:tcW w:w="1807" w:type="dxa"/>
+          </w:tcPr>
+          <w:p>
+            <w:pPr>
+              <w:rPr>
+                <w:rFonts w:ascii="Trebuchet MS" w:hAnsi="Trebuchet MS"/>
+              </w:rPr>
+            </w:pPr>
+            <w:r>
+              <w:rPr>
+                <w:rFonts w:ascii="Trebuchet MS" w:hAnsi="Trebuchet MS"/>
+              </w:rPr>
+              <w:t>Scrum</w:t>
+            </w:r>
+          </w:p>
+        </w:tc>
+        <w:tc>
+          <w:tcPr>
+            <w:tcW w:w="1564" w:type="dxa"/>
+          </w:tcPr>
+          <w:p>
+            <w:pPr>
+              <w:rPr>
+                <w:rFonts w:ascii="Trebuchet MS" w:hAnsi="Trebuchet MS"/>
+              </w:rPr>
+            </w:pPr>
+            <w:r>
+              <w:rPr>
+                <w:rFonts w:ascii="Trebuchet MS" w:hAnsi="Trebuchet MS"/>
+              </w:rPr>
+              <w:t>Live Ops</w:t>
+            </w:r>
+          </w:p>
+        </w:tc>
+      </w:tr>
+      <w:tr>
+        <w:trPr>
+          <w:trHeight w:val="526"/>
+        </w:trPr>
+        <w:tc>
+          <w:tcPr>
+            <w:tcW w:w="1524" w:type="dxa"/>
+          </w:tcPr>
+          <w:p>
+            <w:pPr>
+              <w:rPr>
+                <w:rFonts w:ascii="Trebuchet MS" w:hAnsi="Trebuchet MS"/>
+                <w:b/>
+              </w:rPr>
+            </w:pPr>
+          </w:p>
+        </w:tc>
+        <w:tc>
+          <w:tcPr>
+            <w:tcW w:w="1857" w:type="dxa"/>
+          </w:tcPr>
+          <w:p>
+            <w:pPr>
+              <w:rPr>
+                <w:rFonts w:ascii="Trebuchet MS" w:hAnsi="Trebuchet MS"/>
+              </w:rPr>
+            </w:pPr>
+            <w:r>
+              <w:rPr>
+                <w:rFonts w:ascii="Trebuchet MS" w:hAnsi="Trebuchet MS"/>
+              </w:rPr>
+              <w:t>P</w:t>
+            </w:r>
+            <w:bookmarkStart w:id="0" w:name="_GoBack"/>
+            <w:bookmarkEnd w:id="0"/>
+            <w:r>
+              <w:rPr>
+                <w:rFonts w:ascii="Trebuchet MS" w:hAnsi="Trebuchet MS"/>
+              </w:rPr>
+              <w:t>ython</w:t>
             </w:r>
           </w:p>
         </w:tc>
@@ -932,24 +820,28 @@
                 <w:rFonts w:ascii="Trebuchet MS" w:hAnsi="Trebuchet MS"/>
               </w:rPr>
             </w:pPr>
+            <w:proofErr w:type="spellStart"/>
             <w:r>
               <w:rPr>
                 <w:rFonts w:ascii="Trebuchet MS" w:hAnsi="Trebuchet MS"/>
               </w:rPr>
-              <w:t xml:space="preserve">Mobile </w:t>
+              <w:t>Keras</w:t>
             </w:r>
+            <w:proofErr w:type="spellEnd"/>
             <w:r>
               <w:rPr>
                 <w:rFonts w:ascii="Trebuchet MS" w:hAnsi="Trebuchet MS"/>
               </w:rPr>
-              <w:t xml:space="preserve">Game </w:t>
+              <w:t>/</w:t>
             </w:r>
+            <w:proofErr w:type="spellStart"/>
             <w:r>
               <w:rPr>
                 <w:rFonts w:ascii="Trebuchet MS" w:hAnsi="Trebuchet MS"/>
               </w:rPr>
-              <w:t>Development</w:t>
+              <w:t>Tensorflow</w:t>
             </w:r>
+            <w:proofErr w:type="spellEnd"/>
           </w:p>
         </w:tc>
         <w:tc>
@@ -962,14 +854,14 @@
                 <w:rFonts w:ascii="Trebuchet MS" w:hAnsi="Trebuchet MS"/>
               </w:rPr>
             </w:pPr>
+            <w:proofErr w:type="spellStart"/>
             <w:r>
               <w:rPr>
                 <w:rFonts w:ascii="Trebuchet MS" w:hAnsi="Trebuchet MS"/>
               </w:rPr>
               <w:t>MySql</w:t>
             </w:r>
-            <w:bookmarkStart w:id="0" w:name="_GoBack"/>
-            <w:bookmarkEnd w:id="0"/>
+            <w:proofErr w:type="spellEnd"/>
           </w:p>
         </w:tc>
         <w:tc>
@@ -1036,12 +928,14 @@
                 <w:rFonts w:ascii="Trebuchet MS" w:hAnsi="Trebuchet MS"/>
               </w:rPr>
             </w:pPr>
+            <w:proofErr w:type="spellStart"/>
             <w:r>
               <w:rPr>
                 <w:rFonts w:ascii="Trebuchet MS" w:hAnsi="Trebuchet MS"/>
               </w:rPr>
               <w:t>Lua</w:t>
             </w:r>
+            <w:proofErr w:type="spellEnd"/>
           </w:p>
         </w:tc>
         <w:tc>
@@ -1112,7 +1006,7 @@
               <w:rPr>
                 <w:rFonts w:ascii="Trebuchet MS" w:hAnsi="Trebuchet MS"/>
               </w:rPr>
-              <w:t>Excel</w:t>
+              <w:t>AWS Tech Stack</w:t>
             </w:r>
           </w:p>
         </w:tc>
@@ -1211,7 +1105,7 @@
         <w:rPr>
           <w:rFonts w:ascii="Trebuchet MS" w:hAnsi="Trebuchet MS"/>
         </w:rPr>
-        <w:t xml:space="preserve">Ran </w:t>
+        <w:t xml:space="preserve">Product Manager of </w:t>
       </w:r>
       <w:r>
         <w:rPr>
@@ -1231,13 +1125,13 @@
           <w:rFonts w:ascii="Trebuchet MS" w:hAnsi="Trebuchet MS"/>
           <w:b/>
         </w:rPr>
-        <w:t>Commands</w:t>
-      </w:r>
-      <w:r>
-        <w:rPr>
-          <w:rFonts w:ascii="Trebuchet MS" w:hAnsi="Trebuchet MS"/>
-        </w:rPr>
-        <w:t>, two live IOS and Android projects simultaneously as product manager.</w:t>
+        <w:t>Commanders</w:t>
+      </w:r>
+      <w:r>
+        <w:rPr>
+          <w:rFonts w:ascii="Trebuchet MS" w:hAnsi="Trebuchet MS"/>
+        </w:rPr>
+        <w:t xml:space="preserve"> simultaneously.</w:t>
       </w:r>
     </w:p>
     <w:p>
@@ -1281,7 +1175,57 @@
         <w:rPr>
           <w:rFonts w:ascii="Trebuchet MS" w:hAnsi="Trebuchet MS"/>
         </w:rPr>
-        <w:t>Designed, implemented and released many features for multiple mobile games.</w:t>
+        <w:t xml:space="preserve">Keeping </w:t>
+      </w:r>
+      <w:r>
+        <w:rPr>
+          <w:rFonts w:ascii="Trebuchet MS" w:hAnsi="Trebuchet MS"/>
+          <w:b/>
+        </w:rPr>
+        <w:t>Empire</w:t>
+      </w:r>
+      <w:r>
+        <w:rPr>
+          <w:rFonts w:ascii="Trebuchet MS" w:hAnsi="Trebuchet MS"/>
+        </w:rPr>
+        <w:t xml:space="preserve"> Z and Commanders ROI positive </w:t>
+      </w:r>
+      <w:r>
+        <w:rPr>
+          <w:rFonts w:ascii="Trebuchet MS" w:hAnsi="Trebuchet MS"/>
+        </w:rPr>
+        <w:t>36</w:t>
+      </w:r>
+      <w:r>
+        <w:rPr>
+          <w:rFonts w:ascii="Trebuchet MS" w:hAnsi="Trebuchet MS"/>
+        </w:rPr>
+        <w:t xml:space="preserve"> and </w:t>
+      </w:r>
+      <w:r>
+        <w:rPr>
+          <w:rFonts w:ascii="Trebuchet MS" w:hAnsi="Trebuchet MS"/>
+        </w:rPr>
+        <w:t>18</w:t>
+      </w:r>
+      <w:r>
+        <w:rPr>
+          <w:rFonts w:ascii="Trebuchet MS" w:hAnsi="Trebuchet MS"/>
+        </w:rPr>
+        <w:t xml:space="preserve"> </w:t>
+      </w:r>
+      <w:r>
+        <w:rPr>
+          <w:rFonts w:ascii="Trebuchet MS" w:hAnsi="Trebuchet MS"/>
+        </w:rPr>
+        <w:t>months</w:t>
+      </w:r>
+      <w:r>
+        <w:rPr>
+          <w:rFonts w:ascii="Trebuchet MS" w:hAnsi="Trebuchet MS"/>
+        </w:rPr>
+        <w:t xml:space="preserve"> after their launches respectively.  +</w:t>
       </w:r>
     </w:p>
     <w:p>
@@ -1300,13 +1244,33 @@
         <w:rPr>
           <w:rFonts w:ascii="Trebuchet MS" w:hAnsi="Trebuchet MS"/>
         </w:rPr>
-        <w:t>Assisted in automating processes and systems to streamli</w:t>
-      </w:r>
-      <w:r>
-        <w:rPr>
-          <w:rFonts w:ascii="Trebuchet MS" w:hAnsi="Trebuchet MS"/>
-        </w:rPr>
-        <w:t>ne content and sales releases.</w:t>
+        <w:t xml:space="preserve">In early 2016-02 </w:t>
+      </w:r>
+      <w:r>
+        <w:rPr>
+          <w:rFonts w:ascii="Trebuchet MS" w:hAnsi="Trebuchet MS"/>
+          <w:b/>
+        </w:rPr>
+        <w:t>Empire Z</w:t>
+      </w:r>
+      <w:r>
+        <w:rPr>
+          <w:rFonts w:ascii="Trebuchet MS" w:hAnsi="Trebuchet MS"/>
+        </w:rPr>
+        <w:t xml:space="preserve"> was on pace to churn all players by 2016-11, wi</w:t>
+      </w:r>
+      <w:r>
+        <w:rPr>
+          <w:rFonts w:ascii="Trebuchet MS" w:hAnsi="Trebuchet MS"/>
+        </w:rPr>
+        <w:t xml:space="preserve">th my guidance Empire Z now has </w:t>
+      </w:r>
+      <w:r>
+        <w:rPr>
+          <w:rFonts w:ascii="Trebuchet MS" w:hAnsi="Trebuchet MS"/>
+        </w:rPr>
+        <w:t>higher DAU in 2017-04 than it did in 2016-07 and replenishes its population VIA organic downloads.  +</w:t>
       </w:r>
     </w:p>
     <w:p>
@@ -1325,7 +1289,13 @@
         <w:rPr>
           <w:rFonts w:ascii="Trebuchet MS" w:hAnsi="Trebuchet MS"/>
         </w:rPr>
-        <w:t>Used data analytics to increase revenue and find new revenue sources in my game projects.</w:t>
+        <w:t>Assisted in automating processes and systems to streamli</w:t>
+      </w:r>
+      <w:r>
+        <w:rPr>
+          <w:rFonts w:ascii="Trebuchet MS" w:hAnsi="Trebuchet MS"/>
+        </w:rPr>
+        <w:t>ne content and sales releases.</w:t>
       </w:r>
     </w:p>
     <w:p>
@@ -1344,32 +1314,8 @@
         <w:rPr>
           <w:rFonts w:ascii="Trebuchet MS" w:hAnsi="Trebuchet MS"/>
         </w:rPr>
-        <w:t xml:space="preserve">Shipped </w:t>
-      </w:r>
-      <w:r>
-        <w:rPr>
-          <w:rFonts w:ascii="Trebuchet MS" w:hAnsi="Trebuchet MS"/>
-          <w:b/>
-        </w:rPr>
-        <w:t>Empire Z</w:t>
-      </w:r>
-      <w:r>
-        <w:rPr>
-          <w:rFonts w:ascii="Trebuchet MS" w:hAnsi="Trebuchet MS"/>
-        </w:rPr>
-        <w:t xml:space="preserve"> major 2.0 release in </w:t>
-      </w:r>
-      <w:r>
-        <w:rPr>
-          <w:rFonts w:ascii="Trebuchet MS" w:hAnsi="Trebuchet MS"/>
-        </w:rPr>
-        <w:t xml:space="preserve">March, </w:t>
-      </w:r>
-      <w:r>
-        <w:rPr>
-          <w:rFonts w:ascii="Trebuchet MS" w:hAnsi="Trebuchet MS"/>
-        </w:rPr>
-        <w:t>2017.</w:t>
+        <w:t>Designed, implemented and released many features for multiple mobile games.  +</w:t>
       </w:r>
     </w:p>
     <w:p>
@@ -1395,6 +1341,70 @@
           <w:rFonts w:ascii="Trebuchet MS" w:hAnsi="Trebuchet MS"/>
           <w:b/>
         </w:rPr>
+        <w:t>Empire Z</w:t>
+      </w:r>
+      <w:r>
+        <w:rPr>
+          <w:rFonts w:ascii="Trebuchet MS" w:hAnsi="Trebuchet MS"/>
+        </w:rPr>
+        <w:t xml:space="preserve"> major 2.0 release in </w:t>
+      </w:r>
+      <w:proofErr w:type="gramStart"/>
+      <w:r>
+        <w:rPr>
+          <w:rFonts w:ascii="Trebuchet MS" w:hAnsi="Trebuchet MS"/>
+        </w:rPr>
+        <w:t>March,</w:t>
+      </w:r>
+      <w:proofErr w:type="gramEnd"/>
+      <w:r>
+        <w:rPr>
+          <w:rFonts w:ascii="Trebuchet MS" w:hAnsi="Trebuchet MS"/>
+        </w:rPr>
+        <w:t xml:space="preserve"> </w:t>
+      </w:r>
+      <w:r>
+        <w:rPr>
+          <w:rFonts w:ascii="Trebuchet MS" w:hAnsi="Trebuchet MS"/>
+        </w:rPr>
+        <w:t>2017</w:t>
+      </w:r>
+      <w:r>
+        <w:rPr>
+          <w:rFonts w:ascii="Trebuchet MS" w:hAnsi="Trebuchet MS"/>
+        </w:rPr>
+        <w:t>, featured on IOS and Android app stores</w:t>
+      </w:r>
+      <w:r>
+        <w:rPr>
+          <w:rFonts w:ascii="Trebuchet MS" w:hAnsi="Trebuchet MS"/>
+        </w:rPr>
+        <w:t>.</w:t>
+      </w:r>
+    </w:p>
+    <w:p>
+      <w:pPr>
+        <w:pStyle w:val="ListParagraph"/>
+        <w:numPr>
+          <w:ilvl w:val="0"/>
+          <w:numId w:val="2"/>
+        </w:numPr>
+        <w:spacing w:after="0"/>
+        <w:rPr>
+          <w:rFonts w:ascii="Trebuchet MS" w:hAnsi="Trebuchet MS"/>
+        </w:rPr>
+      </w:pPr>
+      <w:r>
+        <w:rPr>
+          <w:rFonts w:ascii="Trebuchet MS" w:hAnsi="Trebuchet MS"/>
+        </w:rPr>
+        <w:t xml:space="preserve">Shipped </w:t>
+      </w:r>
+      <w:r>
+        <w:rPr>
+          <w:rFonts w:ascii="Trebuchet MS" w:hAnsi="Trebuchet MS"/>
+          <w:b/>
+        </w:rPr>
         <w:t>Commanders</w:t>
       </w:r>
       <w:r>
@@ -1468,8 +1478,19 @@
           <w:sz w:val="24"/>
           <w:szCs w:val="24"/>
         </w:rPr>
-        <w:t>Acquired By</w:t>
-      </w:r>
+        <w:t xml:space="preserve">Acquired </w:t>
+      </w:r>
+      <w:proofErr w:type="gramStart"/>
+      <w:r>
+        <w:rPr>
+          <w:rFonts w:ascii="Trebuchet MS" w:hAnsi="Trebuchet MS"/>
+          <w:b/>
+          <w:sz w:val="24"/>
+          <w:szCs w:val="24"/>
+        </w:rPr>
+        <w:t>By</w:t>
+      </w:r>
+      <w:proofErr w:type="gramEnd"/>
       <w:r>
         <w:rPr>
           <w:rFonts w:ascii="Trebuchet MS" w:hAnsi="Trebuchet MS"/>
@@ -1523,7 +1544,19 @@
         <w:rPr>
           <w:rFonts w:ascii="Trebuchet MS" w:hAnsi="Trebuchet MS"/>
         </w:rPr>
-        <w:t xml:space="preserve"> to first test market release as Scrum Master of a 22 person cross discipline </w:t>
+        <w:t xml:space="preserve"> to first test market release as Scrum Master of a </w:t>
+      </w:r>
+      <w:r>
+        <w:rPr>
+          <w:rFonts w:ascii="Trebuchet MS" w:hAnsi="Trebuchet MS"/>
+        </w:rPr>
+        <w:t>22-person</w:t>
+      </w:r>
+      <w:r>
+        <w:rPr>
+          <w:rFonts w:ascii="Trebuchet MS" w:hAnsi="Trebuchet MS"/>
+        </w:rPr>
+        <w:t xml:space="preserve"> cross discipline </w:t>
       </w:r>
       <w:r>
         <w:rPr>
@@ -1587,12 +1620,21 @@
         </w:rPr>
         <w:t xml:space="preserve"> </w:t>
       </w:r>
+      <w:proofErr w:type="spellStart"/>
       <w:r>
         <w:rPr>
           <w:rFonts w:ascii="Trebuchet MS" w:hAnsi="Trebuchet MS"/>
           <w:b/>
         </w:rPr>
-        <w:t>Shadowslayer Dawn of the Ligh</w:t>
+        <w:t>Shadowslayer</w:t>
+      </w:r>
+      <w:proofErr w:type="spellEnd"/>
+      <w:r>
+        <w:rPr>
+          <w:rFonts w:ascii="Trebuchet MS" w:hAnsi="Trebuchet MS"/>
+          <w:b/>
+        </w:rPr>
+        <w:t xml:space="preserve"> Dawn of the Ligh</w:t>
       </w:r>
       <w:r>
         <w:rPr>
@@ -1689,7 +1731,27 @@
           <w:sz w:val="24"/>
           <w:szCs w:val="24"/>
         </w:rPr>
-        <w:t>WB Games / Snowblind Studios – 2007-07 to 2011-11</w:t>
+        <w:t xml:space="preserve">WB Games / </w:t>
+      </w:r>
+      <w:proofErr w:type="spellStart"/>
+      <w:r>
+        <w:rPr>
+          <w:rFonts w:ascii="Trebuchet MS" w:hAnsi="Trebuchet MS"/>
+          <w:b/>
+          <w:sz w:val="24"/>
+          <w:szCs w:val="24"/>
+        </w:rPr>
+        <w:t>Snowblind</w:t>
+      </w:r>
+      <w:proofErr w:type="spellEnd"/>
+      <w:r>
+        <w:rPr>
+          <w:rFonts w:ascii="Trebuchet MS" w:hAnsi="Trebuchet MS"/>
+          <w:b/>
+          <w:sz w:val="24"/>
+          <w:szCs w:val="24"/>
+        </w:rPr>
+        <w:t xml:space="preserve"> Studios – 2007-07 to 2011-11</w:t>
       </w:r>
     </w:p>
     <w:p>
@@ -1875,11 +1937,6 @@
     <w:p>
       <w:pPr>
         <w:spacing w:after="0"/>
-      </w:pPr>
-    </w:p>
-    <w:p>
-      <w:pPr>
-        <w:spacing w:after="0"/>
         <w:rPr>
           <w:rFonts w:ascii="Trebuchet MS" w:hAnsi="Trebuchet MS"/>
         </w:rPr>
@@ -1908,7 +1965,14 @@
       </w:r>
       <w:r>
         <w:tab/>
-        <w:t>DigiPen Institute of Technology</w:t>
+      </w:r>
+      <w:proofErr w:type="spellStart"/>
+      <w:r>
+        <w:t>DigiPen</w:t>
+      </w:r>
+      <w:proofErr w:type="spellEnd"/>
+      <w:r>
+        <w:t xml:space="preserve"> Institute of Technology</w:t>
       </w:r>
       <w:r>
         <w:tab/>
@@ -1931,6 +1995,60 @@
 <file path=word/numbering.xml><?xml version="1.0" encoding="utf-8"?>
 <w:numbering xmlns:wpc="http://schemas.microsoft.com/office/word/2010/wordprocessingCanvas" xmlns:mo="http://schemas.microsoft.com/office/mac/office/2008/main" xmlns:mc="http://schemas.openxmlformats.org/markup-compatibility/2006" xmlns:mv="urn:schemas-microsoft-com:mac:vml" xmlns:o="urn:schemas-microsoft-com:office:office" xmlns:r="http://schemas.openxmlformats.org/officeDocument/2006/relationships" xmlns:m="http://schemas.openxmlformats.org/officeDocument/2006/math" xmlns:v="urn:schemas-microsoft-com:vml" xmlns:wp14="http://schemas.microsoft.com/office/word/2010/wordprocessingDrawing" xmlns:wp="http://schemas.openxmlformats.org/drawingml/2006/wordprocessingDrawing" xmlns:w10="urn:schemas-microsoft-com:office:word" xmlns:w="http://schemas.openxmlformats.org/wordprocessingml/2006/main" xmlns:w14="http://schemas.microsoft.com/office/word/2010/wordml" xmlns:w15="http://schemas.microsoft.com/office/word/2012/wordml" xmlns:wpg="http://schemas.microsoft.com/office/word/2010/wordprocessingGroup" xmlns:wpi="http://schemas.microsoft.com/office/word/2010/wordprocessingInk" xmlns:wne="http://schemas.microsoft.com/office/word/2006/wordml" xmlns:wps="http://schemas.microsoft.com/office/word/2010/wordprocessingShape" mc:Ignorable="w14 w15 wp14">
   <w:abstractNum w:abstractNumId="0">
+    <w:nsid w:val="00000001"/>
+    <w:multiLevelType w:val="hybridMultilevel"/>
+    <w:tmpl w:val="00000001"/>
+    <w:lvl w:ilvl="0" w:tplc="00000001">
+      <w:start w:val="1"/>
+      <w:numFmt w:val="bullet"/>
+      <w:lvlText w:val="•"/>
+      <w:lvlJc w:val="left"/>
+      <w:pPr>
+        <w:ind w:left="720" w:hanging="360"/>
+      </w:pPr>
+    </w:lvl>
+    <w:lvl w:ilvl="1" w:tplc="FFFFFFFF">
+      <w:numFmt w:val="decimal"/>
+      <w:lvlText w:val=""/>
+      <w:lvlJc w:val="left"/>
+    </w:lvl>
+    <w:lvl w:ilvl="2" w:tplc="FFFFFFFF">
+      <w:numFmt w:val="decimal"/>
+      <w:lvlText w:val=""/>
+      <w:lvlJc w:val="left"/>
+    </w:lvl>
+    <w:lvl w:ilvl="3" w:tplc="FFFFFFFF">
+      <w:numFmt w:val="decimal"/>
+      <w:lvlText w:val=""/>
+      <w:lvlJc w:val="left"/>
+    </w:lvl>
+    <w:lvl w:ilvl="4" w:tplc="FFFFFFFF">
+      <w:numFmt w:val="decimal"/>
+      <w:lvlText w:val=""/>
+      <w:lvlJc w:val="left"/>
+    </w:lvl>
+    <w:lvl w:ilvl="5" w:tplc="FFFFFFFF">
+      <w:numFmt w:val="decimal"/>
+      <w:lvlText w:val=""/>
+      <w:lvlJc w:val="left"/>
+    </w:lvl>
+    <w:lvl w:ilvl="6" w:tplc="FFFFFFFF">
+      <w:numFmt w:val="decimal"/>
+      <w:lvlText w:val=""/>
+      <w:lvlJc w:val="left"/>
+    </w:lvl>
+    <w:lvl w:ilvl="7" w:tplc="FFFFFFFF">
+      <w:numFmt w:val="decimal"/>
+      <w:lvlText w:val=""/>
+      <w:lvlJc w:val="left"/>
+    </w:lvl>
+    <w:lvl w:ilvl="8" w:tplc="FFFFFFFF">
+      <w:numFmt w:val="decimal"/>
+      <w:lvlText w:val=""/>
+      <w:lvlJc w:val="left"/>
+    </w:lvl>
+  </w:abstractNum>
+  <w:abstractNum w:abstractNumId="1">
     <w:nsid w:val="5E4E1B4D"/>
     <w:multiLevelType w:val="hybridMultilevel"/>
     <w:tmpl w:val="3BE2BF62"/>
@@ -2043,7 +2161,7 @@
       </w:rPr>
     </w:lvl>
   </w:abstractNum>
-  <w:abstractNum w:abstractNumId="1">
+  <w:abstractNum w:abstractNumId="2">
     <w:nsid w:val="5F6146FB"/>
     <w:multiLevelType w:val="hybridMultilevel"/>
     <w:tmpl w:val="7FA4400A"/>
@@ -2156,7 +2274,7 @@
       </w:rPr>
     </w:lvl>
   </w:abstractNum>
-  <w:abstractNum w:abstractNumId="2">
+  <w:abstractNum w:abstractNumId="3">
     <w:nsid w:val="72EE7673"/>
     <w:multiLevelType w:val="hybridMultilevel"/>
     <w:tmpl w:val="E4BEDF32"/>
@@ -2269,7 +2387,7 @@
       </w:rPr>
     </w:lvl>
   </w:abstractNum>
-  <w:abstractNum w:abstractNumId="3">
+  <w:abstractNum w:abstractNumId="4">
     <w:nsid w:val="75894CDA"/>
     <w:multiLevelType w:val="hybridMultilevel"/>
     <w:tmpl w:val="272E5BEE"/>
@@ -2382,7 +2500,7 @@
       </w:rPr>
     </w:lvl>
   </w:abstractNum>
-  <w:abstractNum w:abstractNumId="4">
+  <w:abstractNum w:abstractNumId="5">
     <w:nsid w:val="79911088"/>
     <w:multiLevelType w:val="hybridMultilevel"/>
     <w:tmpl w:val="B89254AA"/>
@@ -2496,7 +2614,7 @@
       </w:rPr>
     </w:lvl>
   </w:abstractNum>
-  <w:abstractNum w:abstractNumId="5">
+  <w:abstractNum w:abstractNumId="6">
     <w:nsid w:val="7BB05768"/>
     <w:multiLevelType w:val="hybridMultilevel"/>
     <w:tmpl w:val="2ABA9C76"/>
@@ -2610,22 +2728,34 @@
     </w:lvl>
   </w:abstractNum>
   <w:num w:numId="1">
+    <w:abstractNumId w:val="5"/>
+  </w:num>
+  <w:num w:numId="2">
+    <w:abstractNumId w:val="6"/>
+  </w:num>
+  <w:num w:numId="3">
     <w:abstractNumId w:val="4"/>
   </w:num>
-  <w:num w:numId="2">
+  <w:num w:numId="4">
+    <w:abstractNumId w:val="1"/>
+  </w:num>
+  <w:num w:numId="5">
+    <w:abstractNumId w:val="2"/>
+  </w:num>
+  <w:num w:numId="6">
+    <w:abstractNumId w:val="3"/>
+  </w:num>
+  <w:num w:numId="7">
+    <w:abstractNumId w:val="0"/>
+  </w:num>
+  <w:num w:numId="8">
     <w:abstractNumId w:val="5"/>
   </w:num>
-  <w:num w:numId="3">
-    <w:abstractNumId w:val="3"/>
+  <w:num w:numId="9">
+    <w:abstractNumId w:val="5"/>
   </w:num>
-  <w:num w:numId="4">
-    <w:abstractNumId w:val="0"/>
-  </w:num>
-  <w:num w:numId="5">
-    <w:abstractNumId w:val="1"/>
-  </w:num>
-  <w:num w:numId="6">
-    <w:abstractNumId w:val="2"/>
+  <w:num w:numId="10">
+    <w:abstractNumId w:val="5"/>
   </w:num>
 </w:numbering>
 </file>
@@ -4206,7 +4336,7 @@
 </file>
 
 <file path=customXml/itemProps1.xml><?xml version="1.0" encoding="utf-8"?>
-<ds:datastoreItem xmlns:ds="http://schemas.openxmlformats.org/officeDocument/2006/customXml" ds:itemID="{146368CE-8CFC-C94C-8E3D-250D594D210A}">
+<ds:datastoreItem xmlns:ds="http://schemas.openxmlformats.org/officeDocument/2006/customXml" ds:itemID="{7993D551-FDE3-B742-BA58-A0D29B4F604C}">
   <ds:schemaRefs>
     <ds:schemaRef ds:uri="http://schemas.openxmlformats.org/officeDocument/2006/bibliography"/>
   </ds:schemaRefs>

</xml_diff>